<commit_message>
done report I thin
</commit_message>
<xml_diff>
--- a/Quality Assesment/C402SoftwareAnalyticsReportWriteup.docx
+++ b/Quality Assesment/C402SoftwareAnalyticsReportWriteup.docx
@@ -138,6 +138,50 @@
     </w:p>
     <w:p>
       <w:pPr>
+        <w:ind w:left="360" w:firstLine="0"/>
+        <w:contextualSpacing w:val="0"/>
+      </w:pPr>
+      <w:hyperlink w:anchor="h.sdhmlocpr1ou">
+        <w:r>
+          <w:rPr>
+            <w:rFonts w:ascii="Droid Serif" w:cs="Droid Serif" w:eastAsia="Droid Serif" w:hAnsi="Droid Serif"/>
+            <w:color w:val="1155cc"/>
+            <w:u w:val="single"/>
+            <w:rtl w:val="0"/>
+          </w:rPr>
+          <w:t xml:space="preserve">REPARATION EFFORTS</w:t>
+        </w:r>
+      </w:hyperlink>
+      <w:r>
+        <w:rPr>
+          <w:rtl w:val="0"/>
+        </w:rPr>
+      </w:r>
+    </w:p>
+    <w:p>
+      <w:pPr>
+        <w:ind w:left="360" w:firstLine="0"/>
+        <w:contextualSpacing w:val="0"/>
+      </w:pPr>
+      <w:hyperlink w:anchor="h.z8y9f3abo1pi">
+        <w:r>
+          <w:rPr>
+            <w:rFonts w:ascii="Droid Serif" w:cs="Droid Serif" w:eastAsia="Droid Serif" w:hAnsi="Droid Serif"/>
+            <w:color w:val="1155cc"/>
+            <w:u w:val="single"/>
+            <w:rtl w:val="0"/>
+          </w:rPr>
+          <w:t xml:space="preserve">METRIC VALUES</w:t>
+        </w:r>
+      </w:hyperlink>
+      <w:r>
+        <w:rPr>
+          <w:rtl w:val="0"/>
+        </w:rPr>
+      </w:r>
+    </w:p>
+    <w:p>
+      <w:pPr>
         <w:contextualSpacing w:val="0"/>
       </w:pPr>
       <w:r>
@@ -182,13 +226,12 @@
         <w:rPr>
           <w:rtl w:val="0"/>
         </w:rPr>
-        <w:t xml:space="preserve">Project</w:t>
-      </w:r>
-      <w:r>
-        <w:rPr>
-          <w:rtl w:val="0"/>
-        </w:rPr>
-        <w:t xml:space="preserve"> Overview</w:t>
+        <w:t xml:space="preserve">PROJECT OVERVIEW</w:t>
+      </w:r>
+      <w:r>
+        <w:rPr>
+          <w:rtl w:val="0"/>
+        </w:rPr>
       </w:r>
     </w:p>
     <w:p>
@@ -304,6 +347,96 @@
       </w:pPr>
       <w:r>
         <w:rPr>
+          <w:b w:val="1"/>
+          <w:sz w:val="24"/>
+          <w:szCs w:val="24"/>
+          <w:rtl w:val="0"/>
+        </w:rPr>
+        <w:t xml:space="preserve">Analysis Date: </w:t>
+      </w:r>
+      <w:r>
+        <w:rPr>
+          <w:sz w:val="24"/>
+          <w:szCs w:val="24"/>
+          <w:rtl w:val="0"/>
+        </w:rPr>
+        <w:t xml:space="preserve">2016/02/20</w:t>
+      </w:r>
+      <w:r>
+        <w:rPr>
+          <w:rtl w:val="0"/>
+        </w:rPr>
+      </w:r>
+    </w:p>
+    <w:p>
+      <w:pPr>
+        <w:contextualSpacing w:val="0"/>
+      </w:pPr>
+      <w:r>
+        <w:rPr>
+          <w:rtl w:val="0"/>
+        </w:rPr>
+      </w:r>
+    </w:p>
+    <w:p>
+      <w:pPr>
+        <w:contextualSpacing w:val="0"/>
+      </w:pPr>
+      <w:r>
+        <w:rPr>
+          <w:b w:val="1"/>
+          <w:sz w:val="24"/>
+          <w:szCs w:val="24"/>
+          <w:rtl w:val="0"/>
+        </w:rPr>
+        <w:t xml:space="preserve">Kiuwan Username: </w:t>
+      </w:r>
+      <w:hyperlink r:id="rId6">
+        <w:r>
+          <w:rPr>
+            <w:color w:val="1155cc"/>
+            <w:sz w:val="24"/>
+            <w:szCs w:val="24"/>
+            <w:u w:val="single"/>
+            <w:rtl w:val="0"/>
+          </w:rPr>
+          <w:t xml:space="preserve">ssowemim@ualberta.ca</w:t>
+        </w:r>
+      </w:hyperlink>
+      <w:r>
+        <w:rPr>
+          <w:rtl w:val="0"/>
+        </w:rPr>
+      </w:r>
+    </w:p>
+    <w:p>
+      <w:pPr>
+        <w:contextualSpacing w:val="0"/>
+      </w:pPr>
+      <w:r>
+        <w:rPr>
+          <w:b w:val="1"/>
+          <w:sz w:val="24"/>
+          <w:szCs w:val="24"/>
+          <w:rtl w:val="0"/>
+        </w:rPr>
+        <w:t xml:space="preserve">Kiuwan Name: </w:t>
+      </w:r>
+      <w:r>
+        <w:rPr>
+          <w:sz w:val="24"/>
+          <w:szCs w:val="24"/>
+          <w:rtl w:val="0"/>
+        </w:rPr>
+        <w:t xml:space="preserve">Femi Sowemimo</w:t>
+      </w:r>
+    </w:p>
+    <w:p>
+      <w:pPr>
+        <w:contextualSpacing w:val="0"/>
+      </w:pPr>
+      <w:r>
+        <w:rPr>
           <w:rtl w:val="0"/>
         </w:rPr>
       </w:r>
@@ -342,6 +475,84 @@
           <w:rtl w:val="0"/>
         </w:rPr>
         <w:t xml:space="preserve">The initial requirement for this project is to use our previous Cmput 401 project and run the Kiuwan Code analysis software on it, but my Cmput 401 project was done in a VM environment, and there wasn’t a way to try and wrap all this into a zip file and run the analysis software. A secondary issue with using my Cmput 401 project was the fact that our code was to make changes to an already functioning moodle environment, this having hundred of thousands of code and the Kiuwan wouldn’t have been able to fully analyze this. Talked to professor prior to this and she recommended using an open source project, and I felt there was no better open source project rather than something created by a friend of mine.</w:t>
+      </w:r>
+    </w:p>
+    <w:p>
+      <w:pPr>
+        <w:contextualSpacing w:val="0"/>
+      </w:pPr>
+      <w:r>
+        <w:rPr>
+          <w:rtl w:val="0"/>
+        </w:rPr>
+      </w:r>
+    </w:p>
+    <w:p>
+      <w:pPr>
+        <w:contextualSpacing w:val="0"/>
+      </w:pPr>
+      <w:r>
+        <w:rPr>
+          <w:b w:val="1"/>
+          <w:sz w:val="24"/>
+          <w:szCs w:val="24"/>
+          <w:rtl w:val="0"/>
+        </w:rPr>
+        <w:t xml:space="preserve">Summary from running Kiuwan Assessment:</w:t>
+      </w:r>
+    </w:p>
+    <w:p>
+      <w:pPr>
+        <w:contextualSpacing w:val="0"/>
+      </w:pPr>
+      <w:r>
+        <w:drawing>
+          <wp:inline distB="114300" distT="114300" distL="114300" distR="114300">
+            <wp:extent cx="5943600" cy="2222500"/>
+            <wp:effectExtent b="0" l="0" r="0" t="0"/>
+            <wp:docPr id="7" name="image13.png"/>
+            <a:graphic>
+              <a:graphicData uri="http://schemas.openxmlformats.org/drawingml/2006/picture">
+                <pic:pic>
+                  <pic:nvPicPr>
+                    <pic:cNvPr id="0" name="image13.png"/>
+                    <pic:cNvPicPr preferRelativeResize="0"/>
+                  </pic:nvPicPr>
+                  <pic:blipFill>
+                    <a:blip r:embed="rId7"/>
+                    <a:srcRect b="0" l="0" r="0" t="0"/>
+                    <a:stretch>
+                      <a:fillRect/>
+                    </a:stretch>
+                  </pic:blipFill>
+                  <pic:spPr>
+                    <a:xfrm>
+                      <a:off x="0" y="0"/>
+                      <a:ext cx="5943600" cy="2222500"/>
+                    </a:xfrm>
+                    <a:prstGeom prst="rect"/>
+                    <a:ln/>
+                  </pic:spPr>
+                </pic:pic>
+              </a:graphicData>
+            </a:graphic>
+          </wp:inline>
+        </w:drawing>
+      </w:r>
+      <w:r>
+        <w:rPr>
+          <w:rtl w:val="0"/>
+        </w:rPr>
+      </w:r>
+    </w:p>
+    <w:p>
+      <w:pPr>
+        <w:contextualSpacing w:val="0"/>
+      </w:pPr>
+      <w:r>
+        <w:rPr>
+          <w:rtl w:val="0"/>
+        </w:rPr>
       </w:r>
     </w:p>
     <w:p>
@@ -547,78 +758,249 @@
           <w:szCs w:val="24"/>
           <w:rtl w:val="0"/>
         </w:rPr>
-        <w:t xml:space="preserve">No specific reason for giving it all a performance rating of 90, it was mentioned by Prof. Teresa that this shouldn’t be a big deal but as long as the minimum is a PR (performance rating) of 70. I decided to stick with giving it all a 90, because seeing as the type of project this is I felt the 90s made sense.</w:t>
-      </w:r>
-    </w:p>
-    <w:p>
-      <w:pPr>
-        <w:contextualSpacing w:val="0"/>
-      </w:pPr>
-      <w:r>
-        <w:rPr>
-          <w:sz w:val="24"/>
-          <w:szCs w:val="24"/>
-          <w:rtl w:val="0"/>
-        </w:rPr>
-        <w:t xml:space="preserve">Maintainability of 90 works, because seeing as this is a web application the idea of having such a high PR means the web application can be repaired in an ease and fast manner so the system is never down for an extended period of time for any reason. </w:t>
-      </w:r>
-    </w:p>
-    <w:p>
-      <w:pPr>
-        <w:contextualSpacing w:val="0"/>
-      </w:pPr>
-      <w:r>
-        <w:rPr>
-          <w:sz w:val="24"/>
-          <w:szCs w:val="24"/>
-          <w:rtl w:val="0"/>
-        </w:rPr>
-        <w:t xml:space="preserve">Security having a PR of 90, also means user inputs are all valid, where the user wouldn’t be able to perform any code injection to cause the web app to run into any problems.</w:t>
-      </w:r>
-    </w:p>
-    <w:p>
-      <w:pPr>
-        <w:contextualSpacing w:val="0"/>
-      </w:pPr>
-      <w:r>
-        <w:rPr>
-          <w:sz w:val="24"/>
-          <w:szCs w:val="24"/>
-          <w:rtl w:val="0"/>
-        </w:rPr>
-        <w:t xml:space="preserve">Efficiency having a similar high PR shows how reliable the code is, having a consistent coding style and following the appropriate code ethics. This can be in terms of assigning variables with proper names along with proper type attribute.</w:t>
-      </w:r>
-    </w:p>
-    <w:p>
-      <w:pPr>
-        <w:contextualSpacing w:val="0"/>
-      </w:pPr>
-      <w:r>
-        <w:rPr>
-          <w:sz w:val="24"/>
-          <w:szCs w:val="24"/>
-          <w:rtl w:val="0"/>
-        </w:rPr>
-        <w:t xml:space="preserve">Portability talks about how easily the software can move from one platform onto another, for a web app this is very key because we are faced with people using platforms such as Tablets, Phones, Laptops &amp; Monitors along with a variety of web browsers. Making sure all this checks out is why I gave the portability such a high PR.</w:t>
-      </w:r>
-    </w:p>
-    <w:p>
-      <w:pPr>
-        <w:contextualSpacing w:val="0"/>
-      </w:pPr>
-      <w:r>
-        <w:rPr>
-          <w:sz w:val="24"/>
-          <w:szCs w:val="24"/>
-          <w:rtl w:val="0"/>
-        </w:rPr>
-        <w:t xml:space="preserve">Reliability focuses on the software having a specified level of performance. Making sure a web application loads all appropriate information in a fast smooth manner is very key. Hence why the 90 PR.</w:t>
-      </w:r>
-    </w:p>
-    <w:p>
-      <w:pPr>
-        <w:contextualSpacing w:val="0"/>
-      </w:pPr>
+        <w:t xml:space="preserve">No specific reason for giving it all a performance rating of 90, it was mentioned by Prof. Teresa that this shouldn’t be a big deal but as long as the minimum is a PR (performance rating) of 70. I decided to give it all 90s due to the fact that I believe on a web application all these play a major role in things, especially to keep the site up and running effectively. Different website application vulnerabilities are brought to light everyday and always being on top these vulnerabilities mean that the maintainability, security, efficiency, portability and reliability is always kept at its best.</w:t>
+      </w:r>
+    </w:p>
+    <w:p>
+      <w:pPr>
+        <w:contextualSpacing w:val="0"/>
+      </w:pPr>
+      <w:r>
+        <w:rPr>
+          <w:rtl w:val="0"/>
+        </w:rPr>
+      </w:r>
+    </w:p>
+    <w:p>
+      <w:pPr>
+        <w:contextualSpacing w:val="0"/>
+      </w:pPr>
+      <w:r>
+        <w:rPr>
+          <w:b w:val="1"/>
+          <w:sz w:val="24"/>
+          <w:szCs w:val="24"/>
+          <w:rtl w:val="0"/>
+        </w:rPr>
+        <w:t xml:space="preserve">Maintainability</w:t>
+      </w:r>
+      <w:r>
+        <w:rPr>
+          <w:sz w:val="24"/>
+          <w:szCs w:val="24"/>
+          <w:rtl w:val="0"/>
+        </w:rPr>
+        <w:t xml:space="preserve"> of 90 works, because seeing as this is a web application the idea of having such a high PR means the web application can be repaired in an ease and fast manner so the system is never down for an extended period of time for any reason. </w:t>
+      </w:r>
+    </w:p>
+    <w:p>
+      <w:pPr>
+        <w:contextualSpacing w:val="0"/>
+      </w:pPr>
+      <w:r>
+        <w:rPr>
+          <w:rtl w:val="0"/>
+        </w:rPr>
+      </w:r>
+    </w:p>
+    <w:p>
+      <w:pPr>
+        <w:contextualSpacing w:val="0"/>
+      </w:pPr>
+      <w:r>
+        <w:rPr>
+          <w:b w:val="1"/>
+          <w:sz w:val="24"/>
+          <w:szCs w:val="24"/>
+          <w:rtl w:val="0"/>
+        </w:rPr>
+        <w:t xml:space="preserve">Security</w:t>
+      </w:r>
+      <w:r>
+        <w:rPr>
+          <w:sz w:val="24"/>
+          <w:szCs w:val="24"/>
+          <w:rtl w:val="0"/>
+        </w:rPr>
+        <w:t xml:space="preserve"> having a PR of 90, also means user inputs are all valid, where the user wouldn’t be able to perform any code injection to cause the web app to run into any problems.</w:t>
+      </w:r>
+    </w:p>
+    <w:p>
+      <w:pPr>
+        <w:contextualSpacing w:val="0"/>
+      </w:pPr>
+      <w:r>
+        <w:rPr>
+          <w:rtl w:val="0"/>
+        </w:rPr>
+      </w:r>
+    </w:p>
+    <w:p>
+      <w:pPr>
+        <w:contextualSpacing w:val="0"/>
+      </w:pPr>
+      <w:r>
+        <w:rPr>
+          <w:b w:val="1"/>
+          <w:sz w:val="24"/>
+          <w:szCs w:val="24"/>
+          <w:rtl w:val="0"/>
+        </w:rPr>
+        <w:t xml:space="preserve">Efficiency</w:t>
+      </w:r>
+      <w:r>
+        <w:rPr>
+          <w:sz w:val="24"/>
+          <w:szCs w:val="24"/>
+          <w:rtl w:val="0"/>
+        </w:rPr>
+        <w:t xml:space="preserve"> having a similar high PR shows how reliable the code is, having a consistent coding style and following the appropriate code ethics. This can be in terms of assigning variables with proper names along with proper type attribute.</w:t>
+      </w:r>
+    </w:p>
+    <w:p>
+      <w:pPr>
+        <w:contextualSpacing w:val="0"/>
+      </w:pPr>
+      <w:r>
+        <w:rPr>
+          <w:rtl w:val="0"/>
+        </w:rPr>
+      </w:r>
+    </w:p>
+    <w:p>
+      <w:pPr>
+        <w:contextualSpacing w:val="0"/>
+      </w:pPr>
+      <w:r>
+        <w:rPr>
+          <w:b w:val="1"/>
+          <w:sz w:val="24"/>
+          <w:szCs w:val="24"/>
+          <w:rtl w:val="0"/>
+        </w:rPr>
+        <w:t xml:space="preserve">Portability</w:t>
+      </w:r>
+      <w:r>
+        <w:rPr>
+          <w:sz w:val="24"/>
+          <w:szCs w:val="24"/>
+          <w:rtl w:val="0"/>
+        </w:rPr>
+        <w:t xml:space="preserve"> talks about how easily the software can move from one platform onto another, for a web app this is very key because we are faced with people using platforms such as Tablets, Phones, Laptops &amp; Monitors along with a variety of web browsers. Making sure all this checks out is why I gave the portability such a high PR.</w:t>
+      </w:r>
+    </w:p>
+    <w:p>
+      <w:pPr>
+        <w:contextualSpacing w:val="0"/>
+      </w:pPr>
+      <w:r>
+        <w:rPr>
+          <w:rtl w:val="0"/>
+        </w:rPr>
+      </w:r>
+    </w:p>
+    <w:p>
+      <w:pPr>
+        <w:contextualSpacing w:val="0"/>
+      </w:pPr>
+      <w:r>
+        <w:rPr>
+          <w:b w:val="1"/>
+          <w:sz w:val="24"/>
+          <w:szCs w:val="24"/>
+          <w:rtl w:val="0"/>
+        </w:rPr>
+        <w:t xml:space="preserve">Reliability</w:t>
+      </w:r>
+      <w:r>
+        <w:rPr>
+          <w:sz w:val="24"/>
+          <w:szCs w:val="24"/>
+          <w:rtl w:val="0"/>
+        </w:rPr>
+        <w:t xml:space="preserve"> focuses on the software having a specified level of performance. Making sure a web application loads all appropriate information in a fast smooth manner is very key. Hence why the 90 PR. </w:t>
+      </w:r>
+    </w:p>
+    <w:p>
+      <w:pPr>
+        <w:contextualSpacing w:val="0"/>
+      </w:pPr>
+      <w:r>
+        <w:rPr>
+          <w:rtl w:val="0"/>
+        </w:rPr>
+      </w:r>
+    </w:p>
+    <w:p>
+      <w:pPr>
+        <w:contextualSpacing w:val="0"/>
+      </w:pPr>
+      <w:r>
+        <w:rPr>
+          <w:b w:val="1"/>
+          <w:sz w:val="24"/>
+          <w:szCs w:val="24"/>
+          <w:rtl w:val="0"/>
+        </w:rPr>
+        <w:t xml:space="preserve">Risk Index, </w:t>
+      </w:r>
+      <w:r>
+        <w:rPr>
+          <w:sz w:val="24"/>
+          <w:szCs w:val="24"/>
+          <w:rtl w:val="0"/>
+        </w:rPr>
+        <w:t xml:space="preserve">Kiuwan also provides a Risk index and this represents potential problems that arises for not paying full attention to one's quality of source code. It provides concrete evidence found in source code of application. The way it works is if you have a poor quality, but the efforts needed to get better is low you are not assuming a high risk application because problems will be easily fixed. But if the effort needed to get better is very high risk index will be high as well.</w:t>
+      </w:r>
+    </w:p>
+    <w:p>
+      <w:pPr>
+        <w:contextualSpacing w:val="0"/>
+      </w:pPr>
+      <w:r>
+        <w:rPr>
+          <w:rtl w:val="0"/>
+        </w:rPr>
+      </w:r>
+    </w:p>
+    <w:p>
+      <w:pPr>
+        <w:contextualSpacing w:val="0"/>
+      </w:pPr>
+      <w:r>
+        <w:drawing>
+          <wp:inline distB="114300" distT="114300" distL="114300" distR="114300">
+            <wp:extent cx="2390775" cy="1285875"/>
+            <wp:effectExtent b="0" l="0" r="0" t="0"/>
+            <wp:docPr id="3" name="image08.png"/>
+            <a:graphic>
+              <a:graphicData uri="http://schemas.openxmlformats.org/drawingml/2006/picture">
+                <pic:pic>
+                  <pic:nvPicPr>
+                    <pic:cNvPr id="0" name="image08.png"/>
+                    <pic:cNvPicPr preferRelativeResize="0"/>
+                  </pic:nvPicPr>
+                  <pic:blipFill>
+                    <a:blip r:embed="rId8"/>
+                    <a:srcRect b="0" l="0" r="0" t="0"/>
+                    <a:stretch>
+                      <a:fillRect/>
+                    </a:stretch>
+                  </pic:blipFill>
+                  <pic:spPr>
+                    <a:xfrm>
+                      <a:off x="0" y="0"/>
+                      <a:ext cx="2390775" cy="1285875"/>
+                    </a:xfrm>
+                    <a:prstGeom prst="rect"/>
+                    <a:ln/>
+                  </pic:spPr>
+                </pic:pic>
+              </a:graphicData>
+            </a:graphic>
+          </wp:inline>
+        </w:drawing>
+      </w:r>
       <w:r>
         <w:rPr>
           <w:rtl w:val="0"/>
@@ -661,7 +1043,7 @@
         <w:rPr>
           <w:rtl w:val="0"/>
         </w:rPr>
-        <w:t xml:space="preserve">Quality</w:t>
+        <w:t xml:space="preserve">QUALITY</w:t>
       </w:r>
     </w:p>
     <w:p>
@@ -682,132 +1064,66 @@
         <w:contextualSpacing w:val="0"/>
       </w:pPr>
       <w:r>
+        <w:drawing>
+          <wp:inline distB="114300" distT="114300" distL="114300" distR="114300">
+            <wp:extent cx="4495800" cy="1771650"/>
+            <wp:effectExtent b="0" l="0" r="0" t="0"/>
+            <wp:docPr id="1" name="image02.png"/>
+            <a:graphic>
+              <a:graphicData uri="http://schemas.openxmlformats.org/drawingml/2006/picture">
+                <pic:pic>
+                  <pic:nvPicPr>
+                    <pic:cNvPr id="0" name="image02.png"/>
+                    <pic:cNvPicPr preferRelativeResize="0"/>
+                  </pic:nvPicPr>
+                  <pic:blipFill>
+                    <a:blip r:embed="rId9"/>
+                    <a:srcRect b="0" l="0" r="0" t="0"/>
+                    <a:stretch>
+                      <a:fillRect/>
+                    </a:stretch>
+                  </pic:blipFill>
+                  <pic:spPr>
+                    <a:xfrm>
+                      <a:off x="0" y="0"/>
+                      <a:ext cx="4495800" cy="1771650"/>
+                    </a:xfrm>
+                    <a:prstGeom prst="rect"/>
+                    <a:ln/>
+                  </pic:spPr>
+                </pic:pic>
+              </a:graphicData>
+            </a:graphic>
+          </wp:inline>
+        </w:drawing>
+      </w:r>
+      <w:r>
+        <w:rPr>
+          <w:rtl w:val="0"/>
+        </w:rPr>
+      </w:r>
+    </w:p>
+    <w:p>
+      <w:pPr>
+        <w:contextualSpacing w:val="0"/>
+      </w:pPr>
+      <w:r>
+        <w:rPr>
+          <w:rtl w:val="0"/>
+        </w:rPr>
+      </w:r>
+    </w:p>
+    <w:p>
+      <w:pPr>
+        <w:contextualSpacing w:val="0"/>
+      </w:pPr>
+      <w:r>
         <w:rPr>
           <w:b w:val="1"/>
           <w:sz w:val="24"/>
           <w:szCs w:val="24"/>
           <w:rtl w:val="0"/>
         </w:rPr>
-        <w:t xml:space="preserve">Maintainability: </w:t>
-      </w:r>
-      <w:r>
-        <w:rPr>
-          <w:sz w:val="24"/>
-          <w:szCs w:val="24"/>
-          <w:rtl w:val="0"/>
-        </w:rPr>
-        <w:t xml:space="preserve">4</w:t>
-      </w:r>
-    </w:p>
-    <w:p>
-      <w:pPr>
-        <w:contextualSpacing w:val="0"/>
-      </w:pPr>
-      <w:r>
-        <w:rPr>
-          <w:b w:val="1"/>
-          <w:sz w:val="24"/>
-          <w:szCs w:val="24"/>
-          <w:rtl w:val="0"/>
-        </w:rPr>
-        <w:t xml:space="preserve">Reliability: </w:t>
-      </w:r>
-      <w:r>
-        <w:rPr>
-          <w:sz w:val="24"/>
-          <w:szCs w:val="24"/>
-          <w:rtl w:val="0"/>
-        </w:rPr>
-        <w:t xml:space="preserve">96</w:t>
-      </w:r>
-    </w:p>
-    <w:p>
-      <w:pPr>
-        <w:contextualSpacing w:val="0"/>
-      </w:pPr>
-      <w:r>
-        <w:rPr>
-          <w:b w:val="1"/>
-          <w:sz w:val="24"/>
-          <w:szCs w:val="24"/>
-          <w:rtl w:val="0"/>
-        </w:rPr>
-        <w:t xml:space="preserve">Portability: </w:t>
-      </w:r>
-      <w:r>
-        <w:rPr>
-          <w:sz w:val="24"/>
-          <w:szCs w:val="24"/>
-          <w:rtl w:val="0"/>
-        </w:rPr>
-        <w:t xml:space="preserve">96</w:t>
-      </w:r>
-    </w:p>
-    <w:p>
-      <w:pPr>
-        <w:contextualSpacing w:val="0"/>
-      </w:pPr>
-      <w:r>
-        <w:rPr>
-          <w:b w:val="1"/>
-          <w:sz w:val="24"/>
-          <w:szCs w:val="24"/>
-          <w:rtl w:val="0"/>
-        </w:rPr>
-        <w:t xml:space="preserve">Efficiency: </w:t>
-      </w:r>
-      <w:r>
-        <w:rPr>
-          <w:sz w:val="24"/>
-          <w:szCs w:val="24"/>
-          <w:rtl w:val="0"/>
-        </w:rPr>
-        <w:t xml:space="preserve">100</w:t>
-      </w:r>
-    </w:p>
-    <w:p>
-      <w:pPr>
-        <w:contextualSpacing w:val="0"/>
-      </w:pPr>
-      <w:r>
-        <w:rPr>
-          <w:b w:val="1"/>
-          <w:sz w:val="24"/>
-          <w:szCs w:val="24"/>
-          <w:rtl w:val="0"/>
-        </w:rPr>
-        <w:t xml:space="preserve">Security: </w:t>
-      </w:r>
-      <w:r>
-        <w:rPr>
-          <w:sz w:val="24"/>
-          <w:szCs w:val="24"/>
-          <w:rtl w:val="0"/>
-        </w:rPr>
-        <w:t xml:space="preserve">100</w:t>
-      </w:r>
-    </w:p>
-    <w:p>
-      <w:pPr>
-        <w:contextualSpacing w:val="0"/>
-      </w:pPr>
-      <w:r>
-        <w:rPr>
-          <w:rtl w:val="0"/>
-        </w:rPr>
-      </w:r>
-    </w:p>
-    <w:p>
-      <w:pPr>
-        <w:contextualSpacing w:val="0"/>
-      </w:pPr>
-      <w:r>
-        <w:rPr>
-          <w:b w:val="1"/>
-          <w:sz w:val="24"/>
-          <w:szCs w:val="24"/>
-          <w:rtl w:val="0"/>
-        </w:rPr>
         <w:t xml:space="preserve">Global Indicator: </w:t>
       </w:r>
       <w:r>
@@ -816,7 +1132,64 @@
           <w:szCs w:val="24"/>
           <w:rtl w:val="0"/>
         </w:rPr>
-        <w:t xml:space="preserve">76</w:t>
+        <w:t xml:space="preserve">76.31</w:t>
+      </w:r>
+    </w:p>
+    <w:p>
+      <w:pPr>
+        <w:contextualSpacing w:val="0"/>
+      </w:pPr>
+      <w:r>
+        <w:rPr>
+          <w:sz w:val="24"/>
+          <w:szCs w:val="24"/>
+          <w:rtl w:val="0"/>
+        </w:rPr>
+        <w:t xml:space="preserve">The global indicator is a way of showing how well performance is on all basis of the quality assessment. </w:t>
+      </w:r>
+    </w:p>
+    <w:p>
+      <w:pPr>
+        <w:contextualSpacing w:val="0"/>
+      </w:pPr>
+      <w:r>
+        <w:drawing>
+          <wp:inline distB="114300" distT="114300" distL="114300" distR="114300">
+            <wp:extent cx="3333750" cy="3733800"/>
+            <wp:effectExtent b="0" l="0" r="0" t="0"/>
+            <wp:docPr id="4" name="image09.png"/>
+            <a:graphic>
+              <a:graphicData uri="http://schemas.openxmlformats.org/drawingml/2006/picture">
+                <pic:pic>
+                  <pic:nvPicPr>
+                    <pic:cNvPr id="0" name="image09.png"/>
+                    <pic:cNvPicPr preferRelativeResize="0"/>
+                  </pic:nvPicPr>
+                  <pic:blipFill>
+                    <a:blip r:embed="rId10"/>
+                    <a:srcRect b="0" l="0" r="0" t="0"/>
+                    <a:stretch>
+                      <a:fillRect/>
+                    </a:stretch>
+                  </pic:blipFill>
+                  <pic:spPr>
+                    <a:xfrm>
+                      <a:off x="0" y="0"/>
+                      <a:ext cx="3333750" cy="3733800"/>
+                    </a:xfrm>
+                    <a:prstGeom prst="rect"/>
+                    <a:ln/>
+                  </pic:spPr>
+                </pic:pic>
+              </a:graphicData>
+            </a:graphic>
+          </wp:inline>
+        </w:drawing>
+      </w:r>
+      <w:r>
+        <w:rPr>
+          <w:rtl w:val="0"/>
+        </w:rPr>
       </w:r>
     </w:p>
     <w:p>
@@ -1707,6 +2080,7 @@
             <w:r>
               <w:rPr>
                 <w:rFonts w:ascii="Georgia" w:cs="Georgia" w:eastAsia="Georgia" w:hAnsi="Georgia"/>
+                <w:b w:val="1"/>
                 <w:rtl w:val="0"/>
               </w:rPr>
               <w:t xml:space="preserve">48</w:t>
@@ -1735,6 +2109,7 @@
             <w:r>
               <w:rPr>
                 <w:rFonts w:ascii="Georgia" w:cs="Georgia" w:eastAsia="Georgia" w:hAnsi="Georgia"/>
+                <w:b w:val="1"/>
                 <w:rtl w:val="0"/>
               </w:rPr>
               <w:t xml:space="preserve">18</w:t>
@@ -1763,6 +2138,7 @@
             <w:r>
               <w:rPr>
                 <w:rFonts w:ascii="Georgia" w:cs="Georgia" w:eastAsia="Georgia" w:hAnsi="Georgia"/>
+                <w:b w:val="1"/>
                 <w:rtl w:val="0"/>
               </w:rPr>
               <w:t xml:space="preserve">Duplicated code: big block</w:t>
@@ -1788,6 +2164,7 @@
             <w:r>
               <w:rPr>
                 <w:rFonts w:ascii="Georgia" w:cs="Georgia" w:eastAsia="Georgia" w:hAnsi="Georgia"/>
+                <w:b w:val="1"/>
                 <w:rtl w:val="0"/>
               </w:rPr>
               <w:t xml:space="preserve">Maintainability</w:t>
@@ -1854,6 +2231,378 @@
         </w:rPr>
         <w:t xml:space="preserve">Semantic-ui is a development framework that creates HTML with ease, along with possible templates that can be used. This making sense for codes being duplicated so much, because if we are using a button element from a template it doesn’t group them into one. It simply duplicates the code since this is how the Semantic-ui works along with most template platforms.</w:t>
       </w:r>
+    </w:p>
+    <w:p>
+      <w:pPr>
+        <w:contextualSpacing w:val="0"/>
+      </w:pPr>
+      <w:r>
+        <w:rPr>
+          <w:rtl w:val="0"/>
+        </w:rPr>
+      </w:r>
+    </w:p>
+    <w:p>
+      <w:r>
+        <w:br w:type="page"/>
+      </w:r>
+    </w:p>
+    <w:p>
+      <w:pPr>
+        <w:contextualSpacing w:val="0"/>
+      </w:pPr>
+      <w:r>
+        <w:rPr>
+          <w:rtl w:val="0"/>
+        </w:rPr>
+      </w:r>
+    </w:p>
+    <w:p>
+      <w:pPr>
+        <w:pStyle w:val="Heading1"/>
+        <w:contextualSpacing w:val="0"/>
+      </w:pPr>
+      <w:bookmarkStart w:colFirst="0" w:colLast="0" w:name="h.sdhmlocpr1ou" w:id="4"/>
+      <w:bookmarkEnd w:id="4"/>
+      <w:r>
+        <w:rPr>
+          <w:u w:val="single"/>
+          <w:rtl w:val="0"/>
+        </w:rPr>
+        <w:t xml:space="preserve">REPARATION EFFORTS</w:t>
+      </w:r>
+    </w:p>
+    <w:p>
+      <w:pPr>
+        <w:contextualSpacing w:val="0"/>
+      </w:pPr>
+      <w:r>
+        <w:rPr>
+          <w:sz w:val="24"/>
+          <w:szCs w:val="24"/>
+          <w:rtl w:val="0"/>
+        </w:rPr>
+        <w:t xml:space="preserve">The reparation efforts shows you the cost of fixing the quality of your code in other to reach your goal.</w:t>
+      </w:r>
+    </w:p>
+    <w:p>
+      <w:pPr>
+        <w:contextualSpacing w:val="0"/>
+      </w:pPr>
+      <w:r>
+        <w:rPr>
+          <w:sz w:val="24"/>
+          <w:szCs w:val="24"/>
+          <w:rtl w:val="0"/>
+        </w:rPr>
+        <w:t xml:space="preserve">It has calculated the minimum set of defects that will be corrected to achieve it. Showing you the amount of time needed to invest into the source code purely for fixing the quality.</w:t>
+      </w:r>
+    </w:p>
+    <w:p>
+      <w:pPr>
+        <w:contextualSpacing w:val="0"/>
+      </w:pPr>
+      <w:r>
+        <w:rPr>
+          <w:rtl w:val="0"/>
+        </w:rPr>
+      </w:r>
+    </w:p>
+    <w:p>
+      <w:pPr>
+        <w:contextualSpacing w:val="0"/>
+      </w:pPr>
+      <w:r>
+        <w:drawing>
+          <wp:inline distB="114300" distT="114300" distL="114300" distR="114300">
+            <wp:extent cx="3771900" cy="1590675"/>
+            <wp:effectExtent b="0" l="0" r="0" t="0"/>
+            <wp:docPr id="5" name="image10.png"/>
+            <a:graphic>
+              <a:graphicData uri="http://schemas.openxmlformats.org/drawingml/2006/picture">
+                <pic:pic>
+                  <pic:nvPicPr>
+                    <pic:cNvPr id="0" name="image10.png"/>
+                    <pic:cNvPicPr preferRelativeResize="0"/>
+                  </pic:nvPicPr>
+                  <pic:blipFill>
+                    <a:blip r:embed="rId11"/>
+                    <a:srcRect b="0" l="0" r="0" t="0"/>
+                    <a:stretch>
+                      <a:fillRect/>
+                    </a:stretch>
+                  </pic:blipFill>
+                  <pic:spPr>
+                    <a:xfrm>
+                      <a:off x="0" y="0"/>
+                      <a:ext cx="3771900" cy="1590675"/>
+                    </a:xfrm>
+                    <a:prstGeom prst="rect"/>
+                    <a:ln/>
+                  </pic:spPr>
+                </pic:pic>
+              </a:graphicData>
+            </a:graphic>
+          </wp:inline>
+        </w:drawing>
+      </w:r>
+      <w:r>
+        <w:rPr>
+          <w:rtl w:val="0"/>
+        </w:rPr>
+      </w:r>
+    </w:p>
+    <w:p>
+      <w:pPr>
+        <w:contextualSpacing w:val="0"/>
+      </w:pPr>
+      <w:r>
+        <w:rPr>
+          <w:rtl w:val="0"/>
+        </w:rPr>
+      </w:r>
+    </w:p>
+    <w:p>
+      <w:pPr>
+        <w:contextualSpacing w:val="0"/>
+      </w:pPr>
+      <w:r>
+        <w:drawing>
+          <wp:inline distB="114300" distT="114300" distL="114300" distR="114300">
+            <wp:extent cx="3305175" cy="3124200"/>
+            <wp:effectExtent b="0" l="0" r="0" t="0"/>
+            <wp:docPr id="2" name="image07.png"/>
+            <a:graphic>
+              <a:graphicData uri="http://schemas.openxmlformats.org/drawingml/2006/picture">
+                <pic:pic>
+                  <pic:nvPicPr>
+                    <pic:cNvPr id="0" name="image07.png"/>
+                    <pic:cNvPicPr preferRelativeResize="0"/>
+                  </pic:nvPicPr>
+                  <pic:blipFill>
+                    <a:blip r:embed="rId12"/>
+                    <a:srcRect b="0" l="0" r="0" t="0"/>
+                    <a:stretch>
+                      <a:fillRect/>
+                    </a:stretch>
+                  </pic:blipFill>
+                  <pic:spPr>
+                    <a:xfrm>
+                      <a:off x="0" y="0"/>
+                      <a:ext cx="3305175" cy="3124200"/>
+                    </a:xfrm>
+                    <a:prstGeom prst="rect"/>
+                    <a:ln/>
+                  </pic:spPr>
+                </pic:pic>
+              </a:graphicData>
+            </a:graphic>
+          </wp:inline>
+        </w:drawing>
+      </w:r>
+      <w:r>
+        <w:rPr>
+          <w:sz w:val="24"/>
+          <w:szCs w:val="24"/>
+          <w:rtl w:val="0"/>
+        </w:rPr>
+        <w:br w:type="textWrapping"/>
+      </w:r>
+    </w:p>
+    <w:p>
+      <w:pPr>
+        <w:contextualSpacing w:val="0"/>
+      </w:pPr>
+      <w:r>
+        <w:rPr>
+          <w:sz w:val="24"/>
+          <w:szCs w:val="24"/>
+          <w:rtl w:val="0"/>
+        </w:rPr>
+        <w:t xml:space="preserve">This chart/graph drives home this point of Maintainability being the biggest issue, and taking a look at previous charts we realize the main problem with Maintainability is the case of ‘Duplicated Code: big blocks’.</w:t>
+      </w:r>
+    </w:p>
+    <w:p>
+      <w:pPr>
+        <w:contextualSpacing w:val="0"/>
+      </w:pPr>
+      <w:r>
+        <w:rPr>
+          <w:rtl w:val="0"/>
+        </w:rPr>
+      </w:r>
+    </w:p>
+    <w:p>
+      <w:pPr>
+        <w:contextualSpacing w:val="0"/>
+      </w:pPr>
+      <w:r>
+        <w:rPr>
+          <w:rtl w:val="0"/>
+        </w:rPr>
+      </w:r>
+    </w:p>
+    <w:p>
+      <w:pPr>
+        <w:pStyle w:val="Heading1"/>
+        <w:contextualSpacing w:val="0"/>
+      </w:pPr>
+      <w:bookmarkStart w:colFirst="0" w:colLast="0" w:name="h.skyo37zia686" w:id="5"/>
+      <w:bookmarkEnd w:id="5"/>
+      <w:r>
+        <w:rPr>
+          <w:rtl w:val="0"/>
+        </w:rPr>
+        <w:t xml:space="preserve">ACTION PLAN</w:t>
+      </w:r>
+    </w:p>
+    <w:p>
+      <w:pPr>
+        <w:contextualSpacing w:val="0"/>
+      </w:pPr>
+      <w:r>
+        <w:rPr>
+          <w:sz w:val="24"/>
+          <w:szCs w:val="24"/>
+          <w:rtl w:val="0"/>
+        </w:rPr>
+        <w:t xml:space="preserve">Action plan will be first make appropriate repairs first, Kiuwan is also great for this because it provides a list of TOP 10 Repairs to take on. These defects are the ones that once eliminated give more benefit by unit time of effort. </w:t>
+      </w:r>
+    </w:p>
+    <w:p>
+      <w:pPr>
+        <w:contextualSpacing w:val="0"/>
+      </w:pPr>
+      <w:r>
+        <w:rPr>
+          <w:rtl w:val="0"/>
+        </w:rPr>
+      </w:r>
+    </w:p>
+    <w:p>
+      <w:pPr>
+        <w:contextualSpacing w:val="0"/>
+      </w:pPr>
+      <w:r>
+        <w:drawing>
+          <wp:inline distB="114300" distT="114300" distL="114300" distR="114300">
+            <wp:extent cx="5943600" cy="2044700"/>
+            <wp:effectExtent b="0" l="0" r="0" t="0"/>
+            <wp:docPr id="6" name="image12.png"/>
+            <a:graphic>
+              <a:graphicData uri="http://schemas.openxmlformats.org/drawingml/2006/picture">
+                <pic:pic>
+                  <pic:nvPicPr>
+                    <pic:cNvPr id="0" name="image12.png"/>
+                    <pic:cNvPicPr preferRelativeResize="0"/>
+                  </pic:nvPicPr>
+                  <pic:blipFill>
+                    <a:blip r:embed="rId13"/>
+                    <a:srcRect b="0" l="0" r="0" t="0"/>
+                    <a:stretch>
+                      <a:fillRect/>
+                    </a:stretch>
+                  </pic:blipFill>
+                  <pic:spPr>
+                    <a:xfrm>
+                      <a:off x="0" y="0"/>
+                      <a:ext cx="5943600" cy="2044700"/>
+                    </a:xfrm>
+                    <a:prstGeom prst="rect"/>
+                    <a:ln/>
+                  </pic:spPr>
+                </pic:pic>
+              </a:graphicData>
+            </a:graphic>
+          </wp:inline>
+        </w:drawing>
+      </w:r>
+      <w:r>
+        <w:rPr>
+          <w:rtl w:val="0"/>
+        </w:rPr>
+      </w:r>
+    </w:p>
+    <w:p>
+      <w:pPr>
+        <w:contextualSpacing w:val="0"/>
+      </w:pPr>
+      <w:r>
+        <w:rPr>
+          <w:sz w:val="24"/>
+          <w:szCs w:val="24"/>
+          <w:rtl w:val="0"/>
+        </w:rPr>
+        <w:t xml:space="preserve">Taking into account the last defect, the issue of fixing ‘duplicated code: big block’ does not have to mainly due to code written by the programmer. Especially looking at applications such as seismic UI that rely on duplicating already existing code.</w:t>
+      </w:r>
+    </w:p>
+    <w:p>
+      <w:pPr>
+        <w:contextualSpacing w:val="0"/>
+      </w:pPr>
+      <w:r>
+        <w:rPr>
+          <w:sz w:val="24"/>
+          <w:szCs w:val="24"/>
+          <w:rtl w:val="0"/>
+        </w:rPr>
+        <w:t xml:space="preserve">Will definitely go into more details of looking at the ‘duplicated big block code’ reported by Kiuwan and making sure if I have any duplicated big code, it is fixed. </w:t>
+      </w:r>
+    </w:p>
+    <w:p>
+      <w:pPr>
+        <w:contextualSpacing w:val="0"/>
+      </w:pPr>
+      <w:r>
+        <w:rPr>
+          <w:sz w:val="24"/>
+          <w:szCs w:val="24"/>
+          <w:rtl w:val="0"/>
+        </w:rPr>
+        <w:t xml:space="preserve">Also go ahead and adjust the Maintainability target to about 50, due to the fact that majority of the problem deals with code not used by the programmer and run the Kiuwan application again to make sure nothing was missed. Repeating this process of running the Kiuwan application especially if any big integration/functionality are added into the web application.</w:t>
+      </w:r>
+    </w:p>
+    <w:p>
+      <w:pPr>
+        <w:contextualSpacing w:val="0"/>
+      </w:pPr>
+      <w:r>
+        <w:rPr>
+          <w:rtl w:val="0"/>
+        </w:rPr>
+      </w:r>
+    </w:p>
+    <w:p>
+      <w:pPr>
+        <w:pStyle w:val="Heading1"/>
+        <w:contextualSpacing w:val="0"/>
+      </w:pPr>
+      <w:bookmarkStart w:colFirst="0" w:colLast="0" w:name="h.z8y9f3abo1pi" w:id="6"/>
+      <w:bookmarkEnd w:id="6"/>
+      <w:r>
+        <w:rPr>
+          <w:rtl w:val="0"/>
+        </w:rPr>
+        <w:t xml:space="preserve">OTHER</w:t>
+      </w:r>
+    </w:p>
+    <w:p>
+      <w:pPr>
+        <w:contextualSpacing w:val="0"/>
+      </w:pPr>
+      <w:r>
+        <w:rPr>
+          <w:sz w:val="24"/>
+          <w:szCs w:val="24"/>
+          <w:rtl w:val="0"/>
+        </w:rPr>
+        <w:t xml:space="preserve">The Kiuwan report also provides more information but due to the fact their not relevant to this assignment, they wouldn’t be included in this code. Please look for the C402 Software Analytics Report pdf to view more informations. Especially informations regarding Metric Values, Quality Distribution in Files and Metric Distribution in Files.</w:t>
+      </w:r>
+    </w:p>
+    <w:p>
+      <w:pPr>
+        <w:contextualSpacing w:val="0"/>
+      </w:pPr>
       <w:r>
         <w:rPr>
           <w:rtl w:val="0"/>

</xml_diff>